<commit_message>
more paragraphs and screenshots
</commit_message>
<xml_diff>
--- a/Exercise 2.docx
+++ b/Exercise 2.docx
@@ -88,25 +88,815 @@
         </w:rPr>
         <w:t xml:space="preserve">however the main defining factor is JavaScript libraries are used to carry out very specific tasks and have a clearly defined purpose whereas JavaScript frameworks are set out as code with the basis their and then this is able to be adapted by the user to fulfil the required purpose. </w:t>
       </w:r>
+      <w:r>
+        <w:rPr>
+          <w:rFonts w:ascii="Times" w:hAnsi="Times"/>
+        </w:rPr>
+        <w:t>There is</w:t>
+      </w:r>
+      <w:r>
+        <w:rPr>
+          <w:rFonts w:ascii="Times" w:hAnsi="Times"/>
+        </w:rPr>
+        <w:t xml:space="preserve"> however a lot of grey area between what can be classed </w:t>
+      </w:r>
+      <w:r>
+        <w:rPr>
+          <w:rFonts w:ascii="Times" w:hAnsi="Times"/>
+        </w:rPr>
+        <w:t>as a</w:t>
+      </w:r>
+      <w:r>
+        <w:rPr>
+          <w:rFonts w:ascii="Times" w:hAnsi="Times"/>
+        </w:rPr>
+        <w:t xml:space="preserve"> framework and what is classed as a library</w:t>
+      </w:r>
+    </w:p>
+    <w:p>
+      <w:pPr>
+        <w:rPr>
+          <w:rFonts w:ascii="Times" w:hAnsi="Times"/>
+        </w:rPr>
+      </w:pPr>
+    </w:p>
+    <w:p>
+      <w:pPr>
+        <w:rPr>
+          <w:rFonts w:ascii="Times" w:hAnsi="Times"/>
+          <w:sz w:val="32"/>
+          <w:szCs w:val="32"/>
+        </w:rPr>
+      </w:pPr>
+      <w:proofErr w:type="spellStart"/>
+      <w:r>
+        <w:rPr>
+          <w:rFonts w:ascii="Times" w:hAnsi="Times"/>
+          <w:sz w:val="32"/>
+          <w:szCs w:val="32"/>
+        </w:rPr>
+        <w:t>BHive</w:t>
+      </w:r>
+      <w:proofErr w:type="spellEnd"/>
+    </w:p>
+    <w:p>
+      <w:pPr>
+        <w:rPr>
+          <w:rFonts w:ascii="Times" w:hAnsi="Times"/>
+          <w:sz w:val="32"/>
+          <w:szCs w:val="32"/>
+        </w:rPr>
+      </w:pPr>
+    </w:p>
+    <w:p>
+      <w:pPr>
+        <w:rPr>
+          <w:rFonts w:ascii="Times" w:hAnsi="Times"/>
+        </w:rPr>
+      </w:pPr>
+      <w:proofErr w:type="spellStart"/>
+      <w:r>
+        <w:rPr>
+          <w:rFonts w:ascii="Times" w:hAnsi="Times"/>
+        </w:rPr>
+        <w:t>Bhive</w:t>
+      </w:r>
+      <w:proofErr w:type="spellEnd"/>
+      <w:r>
+        <w:rPr>
+          <w:rFonts w:ascii="Times" w:hAnsi="Times"/>
+        </w:rPr>
+        <w:t xml:space="preserve"> was created to help make programming easier for beginner or inexperienced game developers and animators</w:t>
+      </w:r>
+      <w:r>
+        <w:rPr>
+          <w:rFonts w:ascii="Times" w:hAnsi="Times"/>
+        </w:rPr>
+        <w:t xml:space="preserve"> as it reduces the learning curve required to learn how to program their games and animations as it provides an array of functions that the game developer is then able to call in their game to carry out the action they want, with this as well once developers get more experienced they can then do more with the framework adapting how each function works in the game or animation and later program their own games from scratch</w:t>
+      </w:r>
+      <w:r>
+        <w:rPr>
+          <w:rFonts w:ascii="Times" w:hAnsi="Times"/>
+        </w:rPr>
+        <w:t xml:space="preserve">. </w:t>
+      </w:r>
+      <w:r>
+        <w:rPr>
+          <w:rFonts w:ascii="Times" w:hAnsi="Times"/>
+        </w:rPr>
+        <w:t xml:space="preserve"> It can be used from creating simple drawings right the way up to being able to create fun animations with added interactivity</w:t>
+      </w:r>
+    </w:p>
+    <w:p>
+      <w:pPr>
+        <w:rPr>
+          <w:rFonts w:ascii="Times" w:hAnsi="Times"/>
+        </w:rPr>
+      </w:pPr>
+    </w:p>
+    <w:p>
+      <w:pPr>
+        <w:rPr>
+          <w:rFonts w:ascii="Times" w:hAnsi="Times"/>
+        </w:rPr>
+      </w:pPr>
+      <w:r>
+        <w:rPr>
+          <w:rFonts w:ascii="Times" w:hAnsi="Times"/>
+          <w:noProof/>
+          <w:lang w:val="en-US"/>
+        </w:rPr>
+        <w:drawing>
+          <wp:anchor distT="0" distB="0" distL="114300" distR="114300" simplePos="0" relativeHeight="251659264" behindDoc="0" locked="0" layoutInCell="1" allowOverlap="1" wp14:anchorId="58FAF7E6" wp14:editId="5ED458DC">
+            <wp:simplePos x="0" y="0"/>
+            <wp:positionH relativeFrom="column">
+              <wp:posOffset>2857500</wp:posOffset>
+            </wp:positionH>
+            <wp:positionV relativeFrom="paragraph">
+              <wp:posOffset>617220</wp:posOffset>
+            </wp:positionV>
+            <wp:extent cx="2514600" cy="3034665"/>
+            <wp:effectExtent l="0" t="0" r="0" b="0"/>
+            <wp:wrapSquare wrapText="bothSides"/>
+            <wp:docPr id="2" name="Picture 2"/>
+            <wp:cNvGraphicFramePr>
+              <a:graphicFrameLocks xmlns:a="http://schemas.openxmlformats.org/drawingml/2006/main" noChangeAspect="1"/>
+            </wp:cNvGraphicFramePr>
+            <a:graphic xmlns:a="http://schemas.openxmlformats.org/drawingml/2006/main">
+              <a:graphicData uri="http://schemas.openxmlformats.org/drawingml/2006/picture">
+                <pic:pic xmlns:pic="http://schemas.openxmlformats.org/drawingml/2006/picture">
+                  <pic:nvPicPr>
+                    <pic:cNvPr id="0" name="Screen Shot 2015-03-10 at 15.32.13.png"/>
+                    <pic:cNvPicPr/>
+                  </pic:nvPicPr>
+                  <pic:blipFill rotWithShape="1">
+                    <a:blip r:embed="rId8">
+                      <a:extLst>
+                        <a:ext uri="{28A0092B-C50C-407E-A947-70E740481C1C}">
+                          <a14:useLocalDpi xmlns:a14="http://schemas.microsoft.com/office/drawing/2010/main" val="0"/>
+                        </a:ext>
+                      </a:extLst>
+                    </a:blip>
+                    <a:srcRect t="14650" r="58072" b="4395"/>
+                    <a:stretch/>
+                  </pic:blipFill>
+                  <pic:spPr bwMode="auto">
+                    <a:xfrm>
+                      <a:off x="0" y="0"/>
+                      <a:ext cx="2514600" cy="3034665"/>
+                    </a:xfrm>
+                    <a:prstGeom prst="rect">
+                      <a:avLst/>
+                    </a:prstGeom>
+                    <a:ln>
+                      <a:noFill/>
+                    </a:ln>
+                    <a:extLst>
+                      <a:ext uri="{53640926-AAD7-44d8-BBD7-CCE9431645EC}">
+                        <a14:shadowObscured xmlns:a14="http://schemas.microsoft.com/office/drawing/2010/main"/>
+                      </a:ext>
+                    </a:extLst>
+                  </pic:spPr>
+                </pic:pic>
+              </a:graphicData>
+            </a:graphic>
+            <wp14:sizeRelH relativeFrom="page">
+              <wp14:pctWidth>0</wp14:pctWidth>
+            </wp14:sizeRelH>
+            <wp14:sizeRelV relativeFrom="page">
+              <wp14:pctHeight>0</wp14:pctHeight>
+            </wp14:sizeRelV>
+          </wp:anchor>
+        </w:drawing>
+      </w:r>
+      <w:r>
+        <w:rPr>
+          <w:rFonts w:ascii="Times" w:hAnsi="Times"/>
+          <w:noProof/>
+          <w:lang w:val="en-US"/>
+        </w:rPr>
+        <w:drawing>
+          <wp:anchor distT="0" distB="0" distL="114300" distR="114300" simplePos="0" relativeHeight="251658240" behindDoc="0" locked="0" layoutInCell="1" allowOverlap="1" wp14:anchorId="4A57897E" wp14:editId="625CEEE4">
+            <wp:simplePos x="0" y="0"/>
+            <wp:positionH relativeFrom="column">
+              <wp:posOffset>0</wp:posOffset>
+            </wp:positionH>
+            <wp:positionV relativeFrom="paragraph">
+              <wp:posOffset>617220</wp:posOffset>
+            </wp:positionV>
+            <wp:extent cx="2760980" cy="1816100"/>
+            <wp:effectExtent l="0" t="0" r="7620" b="12700"/>
+            <wp:wrapSquare wrapText="bothSides"/>
+            <wp:docPr id="1" name="Picture 1"/>
+            <wp:cNvGraphicFramePr>
+              <a:graphicFrameLocks xmlns:a="http://schemas.openxmlformats.org/drawingml/2006/main" noChangeAspect="1"/>
+            </wp:cNvGraphicFramePr>
+            <a:graphic xmlns:a="http://schemas.openxmlformats.org/drawingml/2006/main">
+              <a:graphicData uri="http://schemas.openxmlformats.org/drawingml/2006/picture">
+                <pic:pic xmlns:pic="http://schemas.openxmlformats.org/drawingml/2006/picture">
+                  <pic:nvPicPr>
+                    <pic:cNvPr id="0" name="Screen Shot 2015-03-10 at 15.23.16.png"/>
+                    <pic:cNvPicPr/>
+                  </pic:nvPicPr>
+                  <pic:blipFill rotWithShape="1">
+                    <a:blip r:embed="rId9">
+                      <a:extLst>
+                        <a:ext uri="{28A0092B-C50C-407E-A947-70E740481C1C}">
+                          <a14:useLocalDpi xmlns:a14="http://schemas.microsoft.com/office/drawing/2010/main" val="0"/>
+                        </a:ext>
+                      </a:extLst>
+                    </a:blip>
+                    <a:srcRect l="31084" t="48188" r="33012" b="14032"/>
+                    <a:stretch/>
+                  </pic:blipFill>
+                  <pic:spPr bwMode="auto">
+                    <a:xfrm>
+                      <a:off x="0" y="0"/>
+                      <a:ext cx="2760980" cy="1816100"/>
+                    </a:xfrm>
+                    <a:prstGeom prst="rect">
+                      <a:avLst/>
+                    </a:prstGeom>
+                    <a:ln>
+                      <a:noFill/>
+                    </a:ln>
+                    <a:extLst>
+                      <a:ext uri="{53640926-AAD7-44d8-BBD7-CCE9431645EC}">
+                        <a14:shadowObscured xmlns:a14="http://schemas.microsoft.com/office/drawing/2010/main"/>
+                      </a:ext>
+                    </a:extLst>
+                  </pic:spPr>
+                </pic:pic>
+              </a:graphicData>
+            </a:graphic>
+            <wp14:sizeRelH relativeFrom="page">
+              <wp14:pctWidth>0</wp14:pctWidth>
+            </wp14:sizeRelH>
+            <wp14:sizeRelV relativeFrom="page">
+              <wp14:pctHeight>0</wp14:pctHeight>
+            </wp14:sizeRelV>
+          </wp:anchor>
+        </w:drawing>
+      </w:r>
+      <w:proofErr w:type="spellStart"/>
+      <w:r>
+        <w:rPr>
+          <w:rFonts w:ascii="Times" w:hAnsi="Times"/>
+        </w:rPr>
+        <w:t>BHive</w:t>
+      </w:r>
+      <w:proofErr w:type="spellEnd"/>
+      <w:r>
+        <w:rPr>
+          <w:rFonts w:ascii="Times" w:hAnsi="Times"/>
+        </w:rPr>
+        <w:t xml:space="preserve"> has been used to develop static drawings such as the image shown below along with a section of the code and this shows the </w:t>
+      </w:r>
+      <w:proofErr w:type="spellStart"/>
+      <w:r>
+        <w:rPr>
+          <w:rFonts w:ascii="Times" w:hAnsi="Times"/>
+        </w:rPr>
+        <w:t>BHive</w:t>
+      </w:r>
+      <w:proofErr w:type="spellEnd"/>
+      <w:r>
+        <w:rPr>
+          <w:rFonts w:ascii="Times" w:hAnsi="Times"/>
+        </w:rPr>
+        <w:t xml:space="preserve"> draw capabilities and it also used the </w:t>
+      </w:r>
+      <w:proofErr w:type="spellStart"/>
+      <w:r>
+        <w:rPr>
+          <w:rFonts w:ascii="Times" w:hAnsi="Times"/>
+        </w:rPr>
+        <w:t>onload</w:t>
+      </w:r>
+      <w:proofErr w:type="spellEnd"/>
+      <w:r>
+        <w:rPr>
+          <w:rFonts w:ascii="Times" w:hAnsi="Times"/>
+        </w:rPr>
+        <w:t xml:space="preserve"> event handler</w:t>
+      </w:r>
+    </w:p>
+    <w:p>
+      <w:pPr>
+        <w:rPr>
+          <w:rFonts w:ascii="Times" w:hAnsi="Times"/>
+        </w:rPr>
+      </w:pPr>
+    </w:p>
+    <w:p>
+      <w:pPr>
+        <w:rPr>
+          <w:rFonts w:ascii="Times" w:hAnsi="Times"/>
+        </w:rPr>
+      </w:pPr>
+    </w:p>
+    <w:p>
+      <w:pPr>
+        <w:rPr>
+          <w:rFonts w:ascii="Times" w:hAnsi="Times"/>
+        </w:rPr>
+      </w:pPr>
+    </w:p>
+    <w:p>
+      <w:pPr>
+        <w:rPr>
+          <w:rFonts w:ascii="Times" w:hAnsi="Times"/>
+        </w:rPr>
+      </w:pPr>
+    </w:p>
+    <w:p>
+      <w:pPr>
+        <w:rPr>
+          <w:rFonts w:ascii="Times" w:hAnsi="Times"/>
+        </w:rPr>
+      </w:pPr>
+    </w:p>
+    <w:p>
+      <w:pPr>
+        <w:rPr>
+          <w:rFonts w:ascii="Times" w:hAnsi="Times"/>
+        </w:rPr>
+      </w:pPr>
+    </w:p>
+    <w:p>
+      <w:pPr>
+        <w:rPr>
+          <w:rFonts w:ascii="Times" w:hAnsi="Times"/>
+        </w:rPr>
+      </w:pPr>
+    </w:p>
+    <w:p>
+      <w:pPr>
+        <w:rPr>
+          <w:rFonts w:ascii="Times" w:hAnsi="Times"/>
+        </w:rPr>
+      </w:pPr>
+    </w:p>
+    <w:p>
+      <w:pPr>
+        <w:rPr>
+          <w:rFonts w:ascii="Times" w:hAnsi="Times"/>
+        </w:rPr>
+      </w:pPr>
+      <w:proofErr w:type="spellStart"/>
+      <w:r>
+        <w:rPr>
+          <w:rFonts w:ascii="Times" w:hAnsi="Times"/>
+        </w:rPr>
+        <w:t>BHive</w:t>
+      </w:r>
+      <w:proofErr w:type="spellEnd"/>
+      <w:r>
+        <w:rPr>
+          <w:rFonts w:ascii="Times" w:hAnsi="Times"/>
+        </w:rPr>
+        <w:t xml:space="preserve"> can also be used for more complex animations such as this shown below as seen the cloud is able to move</w:t>
+      </w:r>
+      <w:r>
+        <w:rPr>
+          <w:rFonts w:ascii="Times" w:hAnsi="Times"/>
+        </w:rPr>
+        <w:t>, and the character is able to move</w:t>
+      </w:r>
+      <w:r>
+        <w:rPr>
+          <w:rFonts w:ascii="Times" w:hAnsi="Times"/>
+        </w:rPr>
+        <w:t xml:space="preserve"> along the background and it also has the extra interactivity of the character being able to jump on the mouse being clicked and the code is shown below</w:t>
+      </w:r>
+    </w:p>
+    <w:p>
+      <w:pPr>
+        <w:rPr>
+          <w:rFonts w:ascii="Times" w:hAnsi="Times"/>
+        </w:rPr>
+      </w:pPr>
+      <w:r>
+        <w:rPr>
+          <w:rFonts w:ascii="Times" w:hAnsi="Times"/>
+          <w:noProof/>
+          <w:lang w:val="en-US"/>
+        </w:rPr>
+        <w:drawing>
+          <wp:anchor distT="0" distB="0" distL="114300" distR="114300" simplePos="0" relativeHeight="251661312" behindDoc="0" locked="0" layoutInCell="1" allowOverlap="1" wp14:anchorId="1340A62E" wp14:editId="7377DB54">
+            <wp:simplePos x="0" y="0"/>
+            <wp:positionH relativeFrom="column">
+              <wp:posOffset>2286000</wp:posOffset>
+            </wp:positionH>
+            <wp:positionV relativeFrom="paragraph">
+              <wp:posOffset>158115</wp:posOffset>
+            </wp:positionV>
+            <wp:extent cx="2005965" cy="2044700"/>
+            <wp:effectExtent l="0" t="0" r="635" b="12700"/>
+            <wp:wrapSquare wrapText="bothSides"/>
+            <wp:docPr id="3" name="Picture 3"/>
+            <wp:cNvGraphicFramePr>
+              <a:graphicFrameLocks xmlns:a="http://schemas.openxmlformats.org/drawingml/2006/main" noChangeAspect="1"/>
+            </wp:cNvGraphicFramePr>
+            <a:graphic xmlns:a="http://schemas.openxmlformats.org/drawingml/2006/main">
+              <a:graphicData uri="http://schemas.openxmlformats.org/drawingml/2006/picture">
+                <pic:pic xmlns:pic="http://schemas.openxmlformats.org/drawingml/2006/picture">
+                  <pic:nvPicPr>
+                    <pic:cNvPr id="0" name="Screen Shot 2015-03-10 at 15.21.58.png"/>
+                    <pic:cNvPicPr/>
+                  </pic:nvPicPr>
+                  <pic:blipFill rotWithShape="1">
+                    <a:blip r:embed="rId10">
+                      <a:extLst>
+                        <a:ext uri="{28A0092B-C50C-407E-A947-70E740481C1C}">
+                          <a14:useLocalDpi xmlns:a14="http://schemas.microsoft.com/office/drawing/2010/main" val="0"/>
+                        </a:ext>
+                      </a:extLst>
+                    </a:blip>
+                    <a:srcRect l="30361" t="28913" r="32048" b="9792"/>
+                    <a:stretch/>
+                  </pic:blipFill>
+                  <pic:spPr bwMode="auto">
+                    <a:xfrm>
+                      <a:off x="0" y="0"/>
+                      <a:ext cx="2005965" cy="2044700"/>
+                    </a:xfrm>
+                    <a:prstGeom prst="rect">
+                      <a:avLst/>
+                    </a:prstGeom>
+                    <a:ln>
+                      <a:noFill/>
+                    </a:ln>
+                    <a:extLst>
+                      <a:ext uri="{53640926-AAD7-44d8-BBD7-CCE9431645EC}">
+                        <a14:shadowObscured xmlns:a14="http://schemas.microsoft.com/office/drawing/2010/main"/>
+                      </a:ext>
+                    </a:extLst>
+                  </pic:spPr>
+                </pic:pic>
+              </a:graphicData>
+            </a:graphic>
+            <wp14:sizeRelH relativeFrom="page">
+              <wp14:pctWidth>0</wp14:pctWidth>
+            </wp14:sizeRelH>
+            <wp14:sizeRelV relativeFrom="page">
+              <wp14:pctHeight>0</wp14:pctHeight>
+            </wp14:sizeRelV>
+          </wp:anchor>
+        </w:drawing>
+      </w:r>
+      <w:r>
+        <w:rPr>
+          <w:rFonts w:ascii="Times" w:hAnsi="Times"/>
+          <w:noProof/>
+          <w:lang w:val="en-US"/>
+        </w:rPr>
+        <w:drawing>
+          <wp:anchor distT="0" distB="0" distL="114300" distR="114300" simplePos="0" relativeHeight="251660288" behindDoc="0" locked="0" layoutInCell="1" allowOverlap="1" wp14:anchorId="69201CA1" wp14:editId="21632464">
+            <wp:simplePos x="0" y="0"/>
+            <wp:positionH relativeFrom="column">
+              <wp:posOffset>0</wp:posOffset>
+            </wp:positionH>
+            <wp:positionV relativeFrom="paragraph">
+              <wp:posOffset>158115</wp:posOffset>
+            </wp:positionV>
+            <wp:extent cx="2171700" cy="2059940"/>
+            <wp:effectExtent l="0" t="0" r="12700" b="0"/>
+            <wp:wrapSquare wrapText="bothSides"/>
+            <wp:docPr id="4" name="Picture 4"/>
+            <wp:cNvGraphicFramePr>
+              <a:graphicFrameLocks xmlns:a="http://schemas.openxmlformats.org/drawingml/2006/main" noChangeAspect="1"/>
+            </wp:cNvGraphicFramePr>
+            <a:graphic xmlns:a="http://schemas.openxmlformats.org/drawingml/2006/main">
+              <a:graphicData uri="http://schemas.openxmlformats.org/drawingml/2006/picture">
+                <pic:pic xmlns:pic="http://schemas.openxmlformats.org/drawingml/2006/picture">
+                  <pic:nvPicPr>
+                    <pic:cNvPr id="0" name="Screen Shot 2015-03-10 at 15.21.34.png"/>
+                    <pic:cNvPicPr/>
+                  </pic:nvPicPr>
+                  <pic:blipFill rotWithShape="1">
+                    <a:blip r:embed="rId11">
+                      <a:extLst>
+                        <a:ext uri="{28A0092B-C50C-407E-A947-70E740481C1C}">
+                          <a14:useLocalDpi xmlns:a14="http://schemas.microsoft.com/office/drawing/2010/main" val="0"/>
+                        </a:ext>
+                      </a:extLst>
+                    </a:blip>
+                    <a:srcRect l="31325" t="33153" r="31084" b="9792"/>
+                    <a:stretch/>
+                  </pic:blipFill>
+                  <pic:spPr bwMode="auto">
+                    <a:xfrm>
+                      <a:off x="0" y="0"/>
+                      <a:ext cx="2171700" cy="2059940"/>
+                    </a:xfrm>
+                    <a:prstGeom prst="rect">
+                      <a:avLst/>
+                    </a:prstGeom>
+                    <a:ln>
+                      <a:noFill/>
+                    </a:ln>
+                    <a:extLst>
+                      <a:ext uri="{53640926-AAD7-44d8-BBD7-CCE9431645EC}">
+                        <a14:shadowObscured xmlns:a14="http://schemas.microsoft.com/office/drawing/2010/main"/>
+                      </a:ext>
+                    </a:extLst>
+                  </pic:spPr>
+                </pic:pic>
+              </a:graphicData>
+            </a:graphic>
+            <wp14:sizeRelH relativeFrom="page">
+              <wp14:pctWidth>0</wp14:pctWidth>
+            </wp14:sizeRelH>
+            <wp14:sizeRelV relativeFrom="page">
+              <wp14:pctHeight>0</wp14:pctHeight>
+            </wp14:sizeRelV>
+          </wp:anchor>
+        </w:drawing>
+      </w:r>
+    </w:p>
+    <w:p>
+      <w:pPr>
+        <w:rPr>
+          <w:rFonts w:ascii="Times" w:hAnsi="Times"/>
+        </w:rPr>
+      </w:pPr>
+    </w:p>
+    <w:p>
+      <w:pPr>
+        <w:rPr>
+          <w:rFonts w:ascii="Times" w:hAnsi="Times"/>
+        </w:rPr>
+      </w:pPr>
+    </w:p>
+    <w:p>
+      <w:pPr>
+        <w:rPr>
+          <w:rFonts w:ascii="Times" w:hAnsi="Times"/>
+        </w:rPr>
+      </w:pPr>
+    </w:p>
+    <w:p>
+      <w:pPr>
+        <w:rPr>
+          <w:rFonts w:ascii="Times" w:hAnsi="Times"/>
+        </w:rPr>
+      </w:pPr>
+    </w:p>
+    <w:p>
+      <w:pPr>
+        <w:rPr>
+          <w:rFonts w:ascii="Times" w:hAnsi="Times"/>
+        </w:rPr>
+      </w:pPr>
+    </w:p>
+    <w:p>
+      <w:pPr>
+        <w:rPr>
+          <w:rFonts w:ascii="Times" w:hAnsi="Times"/>
+        </w:rPr>
+      </w:pPr>
+    </w:p>
+    <w:p>
+      <w:pPr>
+        <w:rPr>
+          <w:rFonts w:ascii="Times" w:hAnsi="Times"/>
+        </w:rPr>
+      </w:pPr>
+    </w:p>
+    <w:p>
+      <w:pPr>
+        <w:rPr>
+          <w:rFonts w:ascii="Times" w:hAnsi="Times"/>
+        </w:rPr>
+      </w:pPr>
+    </w:p>
+    <w:p>
+      <w:pPr>
+        <w:rPr>
+          <w:rFonts w:ascii="Times" w:hAnsi="Times"/>
+        </w:rPr>
+      </w:pPr>
+    </w:p>
+    <w:p>
+      <w:pPr>
+        <w:rPr>
+          <w:rFonts w:ascii="Times" w:hAnsi="Times"/>
+        </w:rPr>
+      </w:pPr>
+    </w:p>
+    <w:p>
+      <w:pPr>
+        <w:rPr>
+          <w:rFonts w:ascii="Times" w:hAnsi="Times"/>
+        </w:rPr>
+      </w:pPr>
+    </w:p>
+    <w:p>
+      <w:pPr>
+        <w:rPr>
+          <w:rFonts w:ascii="Times" w:hAnsi="Times"/>
+        </w:rPr>
+      </w:pPr>
+      <w:r>
+        <w:rPr>
+          <w:rFonts w:ascii="Times" w:hAnsi="Times"/>
+          <w:noProof/>
+          <w:lang w:val="en-US"/>
+        </w:rPr>
+        <w:drawing>
+          <wp:anchor distT="0" distB="0" distL="114300" distR="114300" simplePos="0" relativeHeight="251662336" behindDoc="0" locked="0" layoutInCell="1" allowOverlap="1" wp14:anchorId="1EB1ED22" wp14:editId="12B19D6D">
+            <wp:simplePos x="0" y="0"/>
+            <wp:positionH relativeFrom="column">
+              <wp:posOffset>-4371975</wp:posOffset>
+            </wp:positionH>
+            <wp:positionV relativeFrom="paragraph">
+              <wp:posOffset>208280</wp:posOffset>
+            </wp:positionV>
+            <wp:extent cx="6137275" cy="3200400"/>
+            <wp:effectExtent l="0" t="0" r="9525" b="0"/>
+            <wp:wrapSquare wrapText="bothSides"/>
+            <wp:docPr id="5" name="Picture 5"/>
+            <wp:cNvGraphicFramePr>
+              <a:graphicFrameLocks xmlns:a="http://schemas.openxmlformats.org/drawingml/2006/main" noChangeAspect="1"/>
+            </wp:cNvGraphicFramePr>
+            <a:graphic xmlns:a="http://schemas.openxmlformats.org/drawingml/2006/main">
+              <a:graphicData uri="http://schemas.openxmlformats.org/drawingml/2006/picture">
+                <pic:pic xmlns:pic="http://schemas.openxmlformats.org/drawingml/2006/picture">
+                  <pic:nvPicPr>
+                    <pic:cNvPr id="0" name="Screen Shot 2015-03-10 at 15.39.01.png"/>
+                    <pic:cNvPicPr/>
+                  </pic:nvPicPr>
+                  <pic:blipFill rotWithShape="1">
+                    <a:blip r:embed="rId12">
+                      <a:extLst>
+                        <a:ext uri="{28A0092B-C50C-407E-A947-70E740481C1C}">
+                          <a14:useLocalDpi xmlns:a14="http://schemas.microsoft.com/office/drawing/2010/main" val="0"/>
+                        </a:ext>
+                      </a:extLst>
+                    </a:blip>
+                    <a:srcRect t="16577"/>
+                    <a:stretch/>
+                  </pic:blipFill>
+                  <pic:spPr bwMode="auto">
+                    <a:xfrm>
+                      <a:off x="0" y="0"/>
+                      <a:ext cx="6137275" cy="3200400"/>
+                    </a:xfrm>
+                    <a:prstGeom prst="rect">
+                      <a:avLst/>
+                    </a:prstGeom>
+                    <a:ln>
+                      <a:noFill/>
+                    </a:ln>
+                    <a:extLst>
+                      <a:ext uri="{53640926-AAD7-44d8-BBD7-CCE9431645EC}">
+                        <a14:shadowObscured xmlns:a14="http://schemas.microsoft.com/office/drawing/2010/main"/>
+                      </a:ext>
+                    </a:extLst>
+                  </pic:spPr>
+                </pic:pic>
+              </a:graphicData>
+            </a:graphic>
+            <wp14:sizeRelH relativeFrom="page">
+              <wp14:pctWidth>0</wp14:pctWidth>
+            </wp14:sizeRelH>
+            <wp14:sizeRelV relativeFrom="page">
+              <wp14:pctHeight>0</wp14:pctHeight>
+            </wp14:sizeRelV>
+          </wp:anchor>
+        </w:drawing>
+      </w:r>
+    </w:p>
+    <w:p>
+      <w:pPr>
+        <w:rPr>
+          <w:rFonts w:ascii="Times" w:hAnsi="Times"/>
+        </w:rPr>
+      </w:pPr>
+    </w:p>
+    <w:p>
+      <w:pPr>
+        <w:rPr>
+          <w:rFonts w:ascii="Times" w:hAnsi="Times"/>
+        </w:rPr>
+      </w:pPr>
+      <w:proofErr w:type="spellStart"/>
+      <w:r>
+        <w:rPr>
+          <w:rFonts w:ascii="Times" w:hAnsi="Times"/>
+        </w:rPr>
+        <w:t>Bhive</w:t>
+      </w:r>
+      <w:proofErr w:type="spellEnd"/>
+      <w:r>
+        <w:rPr>
+          <w:rFonts w:ascii="Times" w:hAnsi="Times"/>
+        </w:rPr>
+        <w:t xml:space="preserve"> has three main features it can be used to draw basic shapes to freehand shapes which aren’t so uniform to adding in gradient backgrounds and various fill styles.</w:t>
+      </w:r>
+    </w:p>
+    <w:p>
+      <w:pPr>
+        <w:rPr>
+          <w:rFonts w:ascii="Times" w:hAnsi="Times"/>
+        </w:rPr>
+      </w:pPr>
+      <w:proofErr w:type="spellStart"/>
+      <w:r>
+        <w:rPr>
+          <w:rFonts w:ascii="Times" w:hAnsi="Times"/>
+        </w:rPr>
+        <w:t>BHive</w:t>
+      </w:r>
+      <w:proofErr w:type="spellEnd"/>
+      <w:r>
+        <w:rPr>
+          <w:rFonts w:ascii="Times" w:hAnsi="Times"/>
+        </w:rPr>
+        <w:t xml:space="preserve"> can animate shapes and image </w:t>
+      </w:r>
       <w:proofErr w:type="gramStart"/>
       <w:r>
         <w:rPr>
           <w:rFonts w:ascii="Times" w:hAnsi="Times"/>
         </w:rPr>
-        <w:t>There  is</w:t>
+        <w:t>objects,</w:t>
       </w:r>
       <w:proofErr w:type="gramEnd"/>
       <w:r>
         <w:rPr>
           <w:rFonts w:ascii="Times" w:hAnsi="Times"/>
         </w:rPr>
-        <w:t xml:space="preserve"> however a lot of grey area between what can be classed as  a framework and what is classed as a library</w:t>
+        <w:t xml:space="preserve"> It can also carry out scaling, transparency and rotation.</w:t>
+      </w:r>
+    </w:p>
+    <w:p>
+      <w:pPr>
+        <w:rPr>
+          <w:rFonts w:ascii="Times" w:hAnsi="Times"/>
+        </w:rPr>
+      </w:pPr>
+      <w:r>
+        <w:rPr>
+          <w:rFonts w:ascii="Times" w:hAnsi="Times"/>
+        </w:rPr>
+        <w:t xml:space="preserve">Lastly </w:t>
+      </w:r>
+      <w:proofErr w:type="spellStart"/>
+      <w:r>
+        <w:rPr>
+          <w:rFonts w:ascii="Times" w:hAnsi="Times"/>
+        </w:rPr>
+        <w:t>BHive</w:t>
+      </w:r>
+      <w:proofErr w:type="spellEnd"/>
+      <w:r>
+        <w:rPr>
+          <w:rFonts w:ascii="Times" w:hAnsi="Times"/>
+        </w:rPr>
+        <w:t xml:space="preserve"> is able to carry out interactivity </w:t>
+      </w:r>
+      <w:proofErr w:type="gramStart"/>
+      <w:r>
+        <w:rPr>
+          <w:rFonts w:ascii="Times" w:hAnsi="Times"/>
+        </w:rPr>
+        <w:t>of  sprites</w:t>
+      </w:r>
+      <w:proofErr w:type="gramEnd"/>
+      <w:r>
+        <w:rPr>
+          <w:rFonts w:ascii="Times" w:hAnsi="Times"/>
+        </w:rPr>
+        <w:t xml:space="preserve"> such as mouse click events or use keyboard buttons to carry out various different functions</w:t>
       </w:r>
       <w:bookmarkStart w:id="0" w:name="_GoBack"/>
       <w:bookmarkEnd w:id="0"/>
     </w:p>
+    <w:p>
+      <w:pPr>
+        <w:rPr>
+          <w:rFonts w:ascii="Times" w:hAnsi="Times"/>
+        </w:rPr>
+      </w:pPr>
+    </w:p>
+    <w:p>
+      <w:pPr>
+        <w:rPr>
+          <w:rFonts w:ascii="Times" w:hAnsi="Times"/>
+        </w:rPr>
+      </w:pPr>
+    </w:p>
+    <w:p>
+      <w:pPr>
+        <w:rPr>
+          <w:rFonts w:ascii="Times" w:hAnsi="Times"/>
+        </w:rPr>
+      </w:pPr>
+    </w:p>
     <w:sectPr>
-      <w:headerReference w:type="default" r:id="rId7"/>
+      <w:headerReference w:type="default" r:id="rId13"/>
       <w:pgSz w:w="11900" w:h="16840"/>
       <w:pgMar w:top="1440" w:right="1800" w:bottom="1440" w:left="1800" w:header="708" w:footer="708" w:gutter="0"/>
       <w:cols w:space="708"/>
@@ -392,6 +1182,33 @@
     <w:uiPriority w:val="99"/>
     <w:rsid w:val="00E67B0F"/>
   </w:style>
+  <w:style w:type="paragraph" w:styleId="BalloonText">
+    <w:name w:val="Balloon Text"/>
+    <w:basedOn w:val="Normal"/>
+    <w:link w:val="BalloonTextChar"/>
+    <w:uiPriority w:val="99"/>
+    <w:semiHidden/>
+    <w:unhideWhenUsed/>
+    <w:rsid w:val="00156EE0"/>
+    <w:rPr>
+      <w:rFonts w:ascii="Lucida Grande" w:hAnsi="Lucida Grande" w:cs="Lucida Grande"/>
+      <w:sz w:val="18"/>
+      <w:szCs w:val="18"/>
+    </w:rPr>
+  </w:style>
+  <w:style w:type="character" w:customStyle="1" w:styleId="BalloonTextChar">
+    <w:name w:val="Balloon Text Char"/>
+    <w:basedOn w:val="DefaultParagraphFont"/>
+    <w:link w:val="BalloonText"/>
+    <w:uiPriority w:val="99"/>
+    <w:semiHidden/>
+    <w:rsid w:val="00156EE0"/>
+    <w:rPr>
+      <w:rFonts w:ascii="Lucida Grande" w:hAnsi="Lucida Grande" w:cs="Lucida Grande"/>
+      <w:sz w:val="18"/>
+      <w:szCs w:val="18"/>
+    </w:rPr>
+  </w:style>
 </w:styles>
 </file>
 
@@ -619,6 +1436,33 @@
     <w:link w:val="Footer"/>
     <w:uiPriority w:val="99"/>
     <w:rsid w:val="00E67B0F"/>
+  </w:style>
+  <w:style w:type="paragraph" w:styleId="BalloonText">
+    <w:name w:val="Balloon Text"/>
+    <w:basedOn w:val="Normal"/>
+    <w:link w:val="BalloonTextChar"/>
+    <w:uiPriority w:val="99"/>
+    <w:semiHidden/>
+    <w:unhideWhenUsed/>
+    <w:rsid w:val="00156EE0"/>
+    <w:rPr>
+      <w:rFonts w:ascii="Lucida Grande" w:hAnsi="Lucida Grande" w:cs="Lucida Grande"/>
+      <w:sz w:val="18"/>
+      <w:szCs w:val="18"/>
+    </w:rPr>
+  </w:style>
+  <w:style w:type="character" w:customStyle="1" w:styleId="BalloonTextChar">
+    <w:name w:val="Balloon Text Char"/>
+    <w:basedOn w:val="DefaultParagraphFont"/>
+    <w:link w:val="BalloonText"/>
+    <w:uiPriority w:val="99"/>
+    <w:semiHidden/>
+    <w:rsid w:val="00156EE0"/>
+    <w:rPr>
+      <w:rFonts w:ascii="Lucida Grande" w:hAnsi="Lucida Grande" w:cs="Lucida Grande"/>
+      <w:sz w:val="18"/>
+      <w:szCs w:val="18"/>
+    </w:rPr>
   </w:style>
 </w:styles>
 </file>
@@ -941,4 +1785,16 @@
   </a:objectDefaults>
   <a:extraClrSchemeLst/>
 </a:theme>
+</file>
+
+<file path=customXml/item1.xml><?xml version="1.0" encoding="utf-8"?>
+<b:Sources xmlns:b="http://schemas.openxmlformats.org/officeDocument/2006/bibliography" xmlns="http://schemas.openxmlformats.org/officeDocument/2006/bibliography" SelectedStyle="/APA.XSL" StyleName="APA"/>
+</file>
+
+<file path=customXml/itemProps1.xml><?xml version="1.0" encoding="utf-8"?>
+<ds:datastoreItem xmlns:ds="http://schemas.openxmlformats.org/officeDocument/2006/customXml" ds:itemID="{7DF31E0A-4E20-FE4D-9A69-2FC0A482647A}">
+  <ds:schemaRefs>
+    <ds:schemaRef ds:uri="http://schemas.openxmlformats.org/officeDocument/2006/bibliography"/>
+  </ds:schemaRefs>
+</ds:datastoreItem>
 </file>
</xml_diff>

<commit_message>
Github history report added
</commit_message>
<xml_diff>
--- a/Exercise 2.docx
+++ b/Exercise 2.docx
@@ -925,44 +925,142 @@
         <w:rPr>
           <w:rFonts w:ascii="Times" w:hAnsi="Times"/>
         </w:rPr>
-        <w:t>The main disadvantages are that some people may not improve their skills as significantly as they</w:t>
-      </w:r>
+        <w:t xml:space="preserve">The main disadvantages are that some people may not improve their skills as significantly as they may just use the functions in the framework but not look at how they work and how they can then be modified. Also developing with </w:t>
+      </w:r>
+      <w:proofErr w:type="spellStart"/>
+      <w:r>
+        <w:rPr>
+          <w:rFonts w:ascii="Times" w:hAnsi="Times"/>
+        </w:rPr>
+        <w:t>BHive</w:t>
+      </w:r>
+      <w:proofErr w:type="spellEnd"/>
+      <w:r>
+        <w:rPr>
+          <w:rFonts w:ascii="Times" w:hAnsi="Times"/>
+        </w:rPr>
+        <w:t xml:space="preserve"> will be much quicker and cause less to break so then for those trying to leave </w:t>
+      </w:r>
+      <w:proofErr w:type="spellStart"/>
+      <w:r>
+        <w:rPr>
+          <w:rFonts w:ascii="Times" w:hAnsi="Times"/>
+        </w:rPr>
+        <w:t>BHive</w:t>
+      </w:r>
+      <w:proofErr w:type="spellEnd"/>
+      <w:r>
+        <w:rPr>
+          <w:rFonts w:ascii="Times" w:hAnsi="Times"/>
+        </w:rPr>
+        <w:t xml:space="preserve"> to make their own games and animations with the functions available it may be a frustrating and unenjoyably experience because of work breaking and not being able to fix the issue</w:t>
+      </w:r>
+    </w:p>
+    <w:p>
+      <w:pPr>
+        <w:rPr>
+          <w:rFonts w:ascii="Times" w:hAnsi="Times"/>
+        </w:rPr>
+      </w:pPr>
+    </w:p>
+    <w:p>
+      <w:pPr>
+        <w:rPr>
+          <w:rFonts w:ascii="Times" w:hAnsi="Times"/>
+        </w:rPr>
+      </w:pPr>
+      <w:proofErr w:type="spellStart"/>
+      <w:r>
+        <w:rPr>
+          <w:rFonts w:ascii="Times" w:hAnsi="Times"/>
+        </w:rPr>
+        <w:t>Github</w:t>
+      </w:r>
+      <w:proofErr w:type="spellEnd"/>
+      <w:r>
+        <w:rPr>
+          <w:rFonts w:ascii="Times" w:hAnsi="Times"/>
+        </w:rPr>
+        <w:t xml:space="preserve"> history report shown below</w:t>
+      </w:r>
+    </w:p>
+    <w:p>
+      <w:pPr>
+        <w:rPr>
+          <w:rFonts w:ascii="Times" w:hAnsi="Times"/>
+        </w:rPr>
+      </w:pPr>
+    </w:p>
+    <w:p>
+      <w:pPr>
+        <w:rPr>
+          <w:rFonts w:ascii="Times" w:hAnsi="Times"/>
+        </w:rPr>
+      </w:pPr>
       <w:bookmarkStart w:id="0" w:name="_GoBack"/>
+      <w:r>
+        <w:rPr>
+          <w:rFonts w:ascii="Times" w:hAnsi="Times"/>
+          <w:noProof/>
+          <w:lang w:val="en-US"/>
+        </w:rPr>
+        <w:drawing>
+          <wp:anchor distT="0" distB="0" distL="114300" distR="114300" simplePos="0" relativeHeight="251664384" behindDoc="0" locked="0" layoutInCell="1" allowOverlap="1" wp14:anchorId="5305A2EB" wp14:editId="1A47EE82">
+            <wp:simplePos x="0" y="0"/>
+            <wp:positionH relativeFrom="column">
+              <wp:posOffset>-685800</wp:posOffset>
+            </wp:positionH>
+            <wp:positionV relativeFrom="paragraph">
+              <wp:posOffset>332105</wp:posOffset>
+            </wp:positionV>
+            <wp:extent cx="6629400" cy="4143375"/>
+            <wp:effectExtent l="0" t="0" r="0" b="0"/>
+            <wp:wrapSquare wrapText="bothSides"/>
+            <wp:docPr id="6" name="Picture 6"/>
+            <wp:cNvGraphicFramePr>
+              <a:graphicFrameLocks xmlns:a="http://schemas.openxmlformats.org/drawingml/2006/main" noChangeAspect="1"/>
+            </wp:cNvGraphicFramePr>
+            <a:graphic xmlns:a="http://schemas.openxmlformats.org/drawingml/2006/main">
+              <a:graphicData uri="http://schemas.openxmlformats.org/drawingml/2006/picture">
+                <pic:pic xmlns:pic="http://schemas.openxmlformats.org/drawingml/2006/picture">
+                  <pic:nvPicPr>
+                    <pic:cNvPr id="0" name="Screen Shot 2015-03-10 at 17.08.13.png"/>
+                    <pic:cNvPicPr/>
+                  </pic:nvPicPr>
+                  <pic:blipFill>
+                    <a:blip r:embed="rId13">
+                      <a:extLst>
+                        <a:ext uri="{28A0092B-C50C-407E-A947-70E740481C1C}">
+                          <a14:useLocalDpi xmlns:a14="http://schemas.microsoft.com/office/drawing/2010/main" val="0"/>
+                        </a:ext>
+                      </a:extLst>
+                    </a:blip>
+                    <a:stretch>
+                      <a:fillRect/>
+                    </a:stretch>
+                  </pic:blipFill>
+                  <pic:spPr>
+                    <a:xfrm>
+                      <a:off x="0" y="0"/>
+                      <a:ext cx="6629400" cy="4143375"/>
+                    </a:xfrm>
+                    <a:prstGeom prst="rect">
+                      <a:avLst/>
+                    </a:prstGeom>
+                  </pic:spPr>
+                </pic:pic>
+              </a:graphicData>
+            </a:graphic>
+            <wp14:sizeRelH relativeFrom="page">
+              <wp14:pctWidth>0</wp14:pctWidth>
+            </wp14:sizeRelH>
+            <wp14:sizeRelV relativeFrom="page">
+              <wp14:pctHeight>0</wp14:pctHeight>
+            </wp14:sizeRelV>
+          </wp:anchor>
+        </w:drawing>
+      </w:r>
       <w:bookmarkEnd w:id="0"/>
-      <w:r>
-        <w:rPr>
-          <w:rFonts w:ascii="Times" w:hAnsi="Times"/>
-        </w:rPr>
-        <w:t xml:space="preserve"> may just use the functions in the framework but not look at how they work and how they can then be modified. Also developing with </w:t>
-      </w:r>
-      <w:proofErr w:type="spellStart"/>
-      <w:r>
-        <w:rPr>
-          <w:rFonts w:ascii="Times" w:hAnsi="Times"/>
-        </w:rPr>
-        <w:t>BHive</w:t>
-      </w:r>
-      <w:proofErr w:type="spellEnd"/>
-      <w:r>
-        <w:rPr>
-          <w:rFonts w:ascii="Times" w:hAnsi="Times"/>
-        </w:rPr>
-        <w:t xml:space="preserve"> will be much quicker and cause less to break so then for those trying to leave </w:t>
-      </w:r>
-      <w:proofErr w:type="spellStart"/>
-      <w:r>
-        <w:rPr>
-          <w:rFonts w:ascii="Times" w:hAnsi="Times"/>
-        </w:rPr>
-        <w:t>BHive</w:t>
-      </w:r>
-      <w:proofErr w:type="spellEnd"/>
-      <w:r>
-        <w:rPr>
-          <w:rFonts w:ascii="Times" w:hAnsi="Times"/>
-        </w:rPr>
-        <w:t xml:space="preserve"> to make their own games and animations with the functions available it may be a frustrating and unenjoyably experience because of work breaking and not being able to fix the issue</w:t>
-      </w:r>
     </w:p>
     <w:p>
       <w:pPr>
@@ -986,7 +1084,7 @@
       </w:pPr>
     </w:p>
     <w:sectPr>
-      <w:headerReference w:type="default" r:id="rId13"/>
+      <w:headerReference w:type="default" r:id="rId14"/>
       <w:pgSz w:w="11900" w:h="16840"/>
       <w:pgMar w:top="1440" w:right="1800" w:bottom="1440" w:left="1800" w:header="708" w:footer="708" w:gutter="0"/>
       <w:cols w:space="708"/>
@@ -1882,7 +1980,7 @@
 </file>
 
 <file path=customXml/itemProps1.xml><?xml version="1.0" encoding="utf-8"?>
-<ds:datastoreItem xmlns:ds="http://schemas.openxmlformats.org/officeDocument/2006/customXml" ds:itemID="{61083860-C493-0D43-9F38-ECD51477AE40}">
+<ds:datastoreItem xmlns:ds="http://schemas.openxmlformats.org/officeDocument/2006/customXml" ds:itemID="{1AF3868D-1593-FD40-A576-DBDF9E8197DE}">
   <ds:schemaRefs>
     <ds:schemaRef ds:uri="http://schemas.openxmlformats.org/officeDocument/2006/bibliography"/>
   </ds:schemaRefs>

</xml_diff>